<commit_message>
Added Streamlit dashboard, updated analysis, and included database file - Complete NDTA631 group assignment submission
</commit_message>
<xml_diff>
--- a/NDTA 631 Data Analysis And Visualization GROUP ASSIGNMENT FINAL.docx
+++ b/NDTA 631 Data Analysis And Visualization GROUP ASSIGNMENT FINAL.docx
@@ -236,6 +236,15 @@
     </w:p>
     <w:sdt>
       <w:sdtPr>
+        <w:rPr>
+          <w:rFonts w:asciiTheme="minorHAnsi" w:eastAsiaTheme="minorHAnsi" w:hAnsiTheme="minorHAnsi" w:cstheme="minorBidi"/>
+          <w:color w:val="auto"/>
+          <w:kern w:val="2"/>
+          <w:sz w:val="24"/>
+          <w:szCs w:val="24"/>
+          <w:lang w:val="en-ZA"/>
+          <w14:ligatures w14:val="standardContextual"/>
+        </w:rPr>
         <w:id w:val="-174662948"/>
         <w:docPartObj>
           <w:docPartGallery w:val="Table of Contents"/>
@@ -244,16 +253,9 @@
       </w:sdtPr>
       <w:sdtEndPr>
         <w:rPr>
-          <w:rFonts w:asciiTheme="minorHAnsi" w:eastAsiaTheme="minorHAnsi" w:hAnsiTheme="minorHAnsi" w:cstheme="minorBidi"/>
           <w:b/>
           <w:bCs/>
           <w:noProof/>
-          <w:color w:val="auto"/>
-          <w:kern w:val="2"/>
-          <w:sz w:val="24"/>
-          <w:szCs w:val="24"/>
-          <w:lang w:val="en-ZA"/>
-          <w14:ligatures w14:val="standardContextual"/>
         </w:rPr>
       </w:sdtEndPr>
       <w:sdtContent>
@@ -331,7 +333,7 @@
                 <w:noProof/>
                 <w:webHidden/>
               </w:rPr>
-              <w:t>2</w:t>
+              <w:t>3</w:t>
             </w:r>
             <w:r>
               <w:rPr>
@@ -399,7 +401,7 @@
                 <w:noProof/>
                 <w:webHidden/>
               </w:rPr>
-              <w:t>3</w:t>
+              <w:t>4</w:t>
             </w:r>
             <w:r>
               <w:rPr>
@@ -467,7 +469,7 @@
                 <w:noProof/>
                 <w:webHidden/>
               </w:rPr>
-              <w:t>3</w:t>
+              <w:t>4</w:t>
             </w:r>
             <w:r>
               <w:rPr>
@@ -535,7 +537,7 @@
                 <w:noProof/>
                 <w:webHidden/>
               </w:rPr>
-              <w:t>3</w:t>
+              <w:t>4</w:t>
             </w:r>
             <w:r>
               <w:rPr>
@@ -603,7 +605,7 @@
                 <w:noProof/>
                 <w:webHidden/>
               </w:rPr>
-              <w:t>4</w:t>
+              <w:t>5</w:t>
             </w:r>
             <w:r>
               <w:rPr>
@@ -671,7 +673,7 @@
                 <w:noProof/>
                 <w:webHidden/>
               </w:rPr>
-              <w:t>4</w:t>
+              <w:t>5</w:t>
             </w:r>
             <w:r>
               <w:rPr>
@@ -739,7 +741,7 @@
                 <w:noProof/>
                 <w:webHidden/>
               </w:rPr>
-              <w:t>4</w:t>
+              <w:t>5</w:t>
             </w:r>
             <w:r>
               <w:rPr>
@@ -807,7 +809,7 @@
                 <w:noProof/>
                 <w:webHidden/>
               </w:rPr>
-              <w:t>5</w:t>
+              <w:t>6</w:t>
             </w:r>
             <w:r>
               <w:rPr>
@@ -875,7 +877,7 @@
                 <w:noProof/>
                 <w:webHidden/>
               </w:rPr>
-              <w:t>5</w:t>
+              <w:t>6</w:t>
             </w:r>
             <w:r>
               <w:rPr>
@@ -943,7 +945,7 @@
                 <w:noProof/>
                 <w:webHidden/>
               </w:rPr>
-              <w:t>7</w:t>
+              <w:t>8</w:t>
             </w:r>
             <w:r>
               <w:rPr>
@@ -1011,7 +1013,7 @@
                 <w:noProof/>
                 <w:webHidden/>
               </w:rPr>
-              <w:t>7</w:t>
+              <w:t>8</w:t>
             </w:r>
             <w:r>
               <w:rPr>
@@ -1079,7 +1081,7 @@
                 <w:noProof/>
                 <w:webHidden/>
               </w:rPr>
-              <w:t>8</w:t>
+              <w:t>9</w:t>
             </w:r>
             <w:r>
               <w:rPr>
@@ -1147,7 +1149,7 @@
                 <w:noProof/>
                 <w:webHidden/>
               </w:rPr>
-              <w:t>8</w:t>
+              <w:t>9</w:t>
             </w:r>
             <w:r>
               <w:rPr>
@@ -1215,7 +1217,7 @@
                 <w:noProof/>
                 <w:webHidden/>
               </w:rPr>
-              <w:t>8</w:t>
+              <w:t>9</w:t>
             </w:r>
             <w:r>
               <w:rPr>
@@ -1283,7 +1285,7 @@
                 <w:noProof/>
                 <w:webHidden/>
               </w:rPr>
-              <w:t>9</w:t>
+              <w:t>10</w:t>
             </w:r>
             <w:r>
               <w:rPr>
@@ -1351,7 +1353,7 @@
                 <w:noProof/>
                 <w:webHidden/>
               </w:rPr>
-              <w:t>9</w:t>
+              <w:t>10</w:t>
             </w:r>
             <w:r>
               <w:rPr>
@@ -1419,7 +1421,7 @@
                 <w:noProof/>
                 <w:webHidden/>
               </w:rPr>
-              <w:t>9</w:t>
+              <w:t>10</w:t>
             </w:r>
             <w:r>
               <w:rPr>
@@ -1487,7 +1489,7 @@
                 <w:noProof/>
                 <w:webHidden/>
               </w:rPr>
-              <w:t>10</w:t>
+              <w:t>11</w:t>
             </w:r>
             <w:r>
               <w:rPr>
@@ -1555,7 +1557,7 @@
                 <w:noProof/>
                 <w:webHidden/>
               </w:rPr>
-              <w:t>10</w:t>
+              <w:t>11</w:t>
             </w:r>
             <w:r>
               <w:rPr>
@@ -1623,7 +1625,7 @@
                 <w:noProof/>
                 <w:webHidden/>
               </w:rPr>
-              <w:t>10</w:t>
+              <w:t>11</w:t>
             </w:r>
             <w:r>
               <w:rPr>
@@ -1691,7 +1693,7 @@
                 <w:noProof/>
                 <w:webHidden/>
               </w:rPr>
-              <w:t>10</w:t>
+              <w:t>11</w:t>
             </w:r>
             <w:r>
               <w:rPr>
@@ -1759,7 +1761,7 @@
                 <w:noProof/>
                 <w:webHidden/>
               </w:rPr>
-              <w:t>10</w:t>
+              <w:t>11</w:t>
             </w:r>
             <w:r>
               <w:rPr>
@@ -1827,7 +1829,7 @@
                 <w:noProof/>
                 <w:webHidden/>
               </w:rPr>
-              <w:t>10</w:t>
+              <w:t>11</w:t>
             </w:r>
             <w:r>
               <w:rPr>
@@ -1895,7 +1897,7 @@
                 <w:noProof/>
                 <w:webHidden/>
               </w:rPr>
-              <w:t>11</w:t>
+              <w:t>12</w:t>
             </w:r>
             <w:r>
               <w:rPr>
@@ -1938,6 +1940,7 @@
         <w:pStyle w:val="Heading1"/>
       </w:pPr>
       <w:r>
+        <w:lastRenderedPageBreak/>
         <w:t>EXECUTIVE SUMMARY</w:t>
       </w:r>
       <w:bookmarkEnd w:id="0"/>
@@ -2777,6 +2780,7 @@
       </w:pPr>
       <w:bookmarkStart w:id="9" w:name="_Toc207805311"/>
       <w:r>
+        <w:lastRenderedPageBreak/>
         <w:t>3.2 Food Affordability Visualization</w:t>
       </w:r>
       <w:bookmarkEnd w:id="9"/>
@@ -2794,7 +2798,6 @@
           <w:bCs/>
           <w:noProof/>
         </w:rPr>
-        <w:lastRenderedPageBreak/>
         <w:drawing>
           <wp:inline distT="0" distB="0" distL="0" distR="0" wp14:anchorId="23620D58" wp14:editId="378A7707">
             <wp:extent cx="5731510" cy="3475990"/>
@@ -7447,6 +7450,7 @@
   <w:style w:type="character" w:default="1" w:styleId="DefaultParagraphFont">
     <w:name w:val="Default Paragraph Font"/>
     <w:uiPriority w:val="1"/>
+    <w:semiHidden/>
     <w:unhideWhenUsed/>
   </w:style>
   <w:style w:type="table" w:default="1" w:styleId="TableNormal">

</xml_diff>